<commit_message>
update covid19 shchematic and data, and figures
</commit_message>
<xml_diff>
--- a/abm/reviews_epidemics/figures.docx
+++ b/abm/reviews_epidemics/figures.docx
@@ -229,18 +229,26 @@
           <w:szCs w:val="22"/>
         </w:rPr>
       </w:pPr>
+    </w:p>
+    <w:p>
+      <w:pPr>
+        <w:keepNext/>
+        <w:rPr>
+          <w:sz w:val="22"/>
+          <w:szCs w:val="22"/>
+        </w:rPr>
+      </w:pPr>
       <w:r>
         <w:rPr>
           <w:noProof/>
           <w:sz w:val="22"/>
           <w:szCs w:val="22"/>
         </w:rPr>
-        <w:lastRenderedPageBreak/>
         <w:drawing>
-          <wp:inline distT="0" distB="0" distL="0" distR="0" wp14:anchorId="09989135" wp14:editId="3D0752EE">
-            <wp:extent cx="5731510" cy="5889625"/>
+          <wp:inline distT="0" distB="0" distL="0" distR="0" wp14:anchorId="36AFC4AE" wp14:editId="2F5D35BB">
+            <wp:extent cx="5731510" cy="5887720"/>
             <wp:effectExtent l="0" t="0" r="0" b="0"/>
-            <wp:docPr id="1951820722" name="Picture 1" descr="A screenshot of a graph&#10;&#10;Description automatically generated"/>
+            <wp:docPr id="1551133720" name="Picture 4" descr="A screenshot of a computer screen&#10;&#10;Description automatically generated"/>
             <wp:cNvGraphicFramePr>
               <a:graphicFrameLocks xmlns:a="http://schemas.openxmlformats.org/drawingml/2006/main" noChangeAspect="1"/>
             </wp:cNvGraphicFramePr>
@@ -248,7 +256,7 @@
               <a:graphicData uri="http://schemas.openxmlformats.org/drawingml/2006/picture">
                 <pic:pic xmlns:pic="http://schemas.openxmlformats.org/drawingml/2006/picture">
                   <pic:nvPicPr>
-                    <pic:cNvPr id="1951820722" name="Picture 1" descr="A screenshot of a graph&#10;&#10;Description automatically generated"/>
+                    <pic:cNvPr id="1551133720" name="Picture 4" descr="A screenshot of a computer screen&#10;&#10;Description automatically generated"/>
                     <pic:cNvPicPr/>
                   </pic:nvPicPr>
                   <pic:blipFill>
@@ -266,7 +274,7 @@
                   <pic:spPr>
                     <a:xfrm>
                       <a:off x="0" y="0"/>
-                      <a:ext cx="5731510" cy="5889625"/>
+                      <a:ext cx="5731510" cy="5887720"/>
                     </a:xfrm>
                     <a:prstGeom prst="rect">
                       <a:avLst/>
@@ -281,197 +289,6 @@
     </w:p>
     <w:p>
       <w:pPr>
-        <w:pStyle w:val="Caption"/>
-      </w:pPr>
-      <w:r>
-        <w:t>Figure R</w:t>
-      </w:r>
-      <w:r>
-        <w:fldChar w:fldCharType="begin"/>
-      </w:r>
-      <w:r>
-        <w:instrText xml:space="preserve"> SEQ Figure \* ARABIC </w:instrText>
-      </w:r>
-      <w:r>
-        <w:fldChar w:fldCharType="separate"/>
-      </w:r>
-      <w:r>
-        <w:rPr>
-          <w:noProof/>
-        </w:rPr>
-        <w:t>2</w:t>
-      </w:r>
-      <w:r>
-        <w:rPr>
-          <w:noProof/>
-        </w:rPr>
-        <w:fldChar w:fldCharType="end"/>
-      </w:r>
-      <w:r>
-        <w:t xml:space="preserve">. </w:t>
-      </w:r>
-      <w:r>
-        <w:rPr>
-          <w:b/>
-          <w:bCs/>
-        </w:rPr>
-        <w:t xml:space="preserve">Relationship between the parameter estimates and the importation rate γ. </w:t>
-      </w:r>
-      <w:r>
-        <w:rPr>
-          <w:i w:val="0"/>
-          <w:iCs w:val="0"/>
-        </w:rPr>
-        <w:t xml:space="preserve">Marginal parameter estimates </w:t>
-      </w:r>
-      <w:r>
-        <w:rPr>
-          <w:b/>
-          <w:bCs/>
-        </w:rPr>
-        <w:t>A</w:t>
-      </w:r>
-      <w:r>
-        <w:t xml:space="preserve">) </w:t>
-      </w:r>
-      <w:r>
-        <w:t xml:space="preserve">the </w:t>
-      </w:r>
-      <w:r>
-        <w:t>nosocomial transmission rate β and</w:t>
-      </w:r>
-      <w:r>
-        <w:t xml:space="preserve"> te</w:t>
-      </w:r>
-      <w:r>
-        <w:t xml:space="preserve"> </w:t>
-      </w:r>
-      <w:r>
-        <w:rPr>
-          <w:b/>
-          <w:bCs/>
-        </w:rPr>
-        <w:t>B)</w:t>
-      </w:r>
-      <w:r>
-        <w:t xml:space="preserve"> </w:t>
-      </w:r>
-      <w:r>
-        <w:t xml:space="preserve">the </w:t>
-      </w:r>
-      <w:r>
-        <w:t>effective sensitivity ρ.</w:t>
-      </w:r>
-      <w:r>
-        <w:rPr>
-          <w:b/>
-          <w:bCs/>
-        </w:rPr>
-        <w:t xml:space="preserve"> </w:t>
-      </w:r>
-      <w:r>
-        <w:rPr>
-          <w:i w:val="0"/>
-          <w:iCs w:val="0"/>
-        </w:rPr>
-        <w:t xml:space="preserve">In each subplot, we present the mean parameter estimate and the 95% CI using error bars. We used the same color scheme introduced in Figure R1, darker colors indicate a higher importation rate while lighter colors a lower one. The size of the dots corresponds to the effective sensitivity (Figure R3). A linear regression is shown as a dashed black line and the coefficient of determination </w:t>
-      </w:r>
-      <m:oMath>
-        <m:sSup>
-          <m:sSupPr>
-            <m:ctrlPr>
-              <w:rPr>
-                <w:rFonts w:ascii="Cambria Math" w:hAnsi="Cambria Math"/>
-                <w:iCs w:val="0"/>
-              </w:rPr>
-            </m:ctrlPr>
-          </m:sSupPr>
-          <m:e>
-            <m:r>
-              <w:rPr>
-                <w:rFonts w:ascii="Cambria Math" w:hAnsi="Cambria Math"/>
-              </w:rPr>
-              <m:t>r</m:t>
-            </m:r>
-          </m:e>
-          <m:sup>
-            <m:r>
-              <w:rPr>
-                <w:rFonts w:ascii="Cambria Math" w:hAnsi="Cambria Math"/>
-              </w:rPr>
-              <m:t>2</m:t>
-            </m:r>
-          </m:sup>
-        </m:sSup>
-      </m:oMath>
-      <w:r>
-        <w:rPr>
-          <w:i w:val="0"/>
-          <w:iCs w:val="0"/>
-        </w:rPr>
-        <w:t xml:space="preserve"> is presented inside each subplot red. The bacterial pathogens are sorted from left to right and upper to lower plots according to their reported abundance.</w:t>
-      </w:r>
-    </w:p>
-    <w:p>
-      <w:pPr>
-        <w:keepNext/>
-        <w:rPr>
-          <w:sz w:val="22"/>
-          <w:szCs w:val="22"/>
-        </w:rPr>
-      </w:pPr>
-      <w:r>
-        <w:rPr>
-          <w:noProof/>
-          <w:sz w:val="22"/>
-          <w:szCs w:val="22"/>
-        </w:rPr>
-        <w:lastRenderedPageBreak/>
-        <w:drawing>
-          <wp:inline distT="0" distB="0" distL="0" distR="0" wp14:anchorId="4B085027" wp14:editId="18F7B81F">
-            <wp:extent cx="5731510" cy="6002655"/>
-            <wp:effectExtent l="0" t="0" r="0" b="0"/>
-            <wp:docPr id="1002159080" name="Picture 2" descr="A screenshot of a graph&#10;&#10;Description automatically generated"/>
-            <wp:cNvGraphicFramePr>
-              <a:graphicFrameLocks xmlns:a="http://schemas.openxmlformats.org/drawingml/2006/main" noChangeAspect="1"/>
-            </wp:cNvGraphicFramePr>
-            <a:graphic xmlns:a="http://schemas.openxmlformats.org/drawingml/2006/main">
-              <a:graphicData uri="http://schemas.openxmlformats.org/drawingml/2006/picture">
-                <pic:pic xmlns:pic="http://schemas.openxmlformats.org/drawingml/2006/picture">
-                  <pic:nvPicPr>
-                    <pic:cNvPr id="1002159080" name="Picture 2" descr="A screenshot of a graph&#10;&#10;Description automatically generated"/>
-                    <pic:cNvPicPr/>
-                  </pic:nvPicPr>
-                  <pic:blipFill>
-                    <a:blip r:embed="rId6" cstate="print">
-                      <a:extLst>
-                        <a:ext uri="{28A0092B-C50C-407E-A947-70E740481C1C}">
-                          <a14:useLocalDpi xmlns:a14="http://schemas.microsoft.com/office/drawing/2010/main" val="0"/>
-                        </a:ext>
-                      </a:extLst>
-                    </a:blip>
-                    <a:stretch>
-                      <a:fillRect/>
-                    </a:stretch>
-                  </pic:blipFill>
-                  <pic:spPr>
-                    <a:xfrm>
-                      <a:off x="0" y="0"/>
-                      <a:ext cx="5731510" cy="6002655"/>
-                    </a:xfrm>
-                    <a:prstGeom prst="rect">
-                      <a:avLst/>
-                    </a:prstGeom>
-                  </pic:spPr>
-                </pic:pic>
-              </a:graphicData>
-            </a:graphic>
-          </wp:inline>
-        </w:drawing>
-      </w:r>
-    </w:p>
-    <w:p>
-      <w:pPr>
         <w:keepNext/>
         <w:rPr>
           <w:sz w:val="18"/>
@@ -486,37 +303,39 @@
           <w:sz w:val="18"/>
           <w:szCs w:val="18"/>
         </w:rPr>
-        <w:t>Figure R3</w:t>
-      </w:r>
-      <w:r>
-        <w:rPr>
-          <w:b/>
-          <w:bCs/>
+        <w:t>Figure R</w:t>
+      </w:r>
+      <w:r>
+        <w:rPr>
           <w:i/>
           <w:iCs/>
           <w:color w:val="0E2841" w:themeColor="text2"/>
           <w:sz w:val="18"/>
           <w:szCs w:val="18"/>
         </w:rPr>
-        <w:t>.</w:t>
-      </w:r>
-      <w:r>
-        <w:rPr>
-          <w:b/>
-          <w:bCs/>
+        <w:t>2</w:t>
+      </w:r>
+      <w:r>
+        <w:rPr>
+          <w:b/>
+          <w:bCs/>
+          <w:i/>
+          <w:iCs/>
           <w:color w:val="0E2841" w:themeColor="text2"/>
           <w:sz w:val="18"/>
           <w:szCs w:val="18"/>
         </w:rPr>
-        <w:t xml:space="preserve">  Identifiability, parameter estimates on simulated data. </w:t>
-      </w:r>
-      <w:r>
-        <w:rPr>
+        <w:t>.</w:t>
+      </w:r>
+      <w:r>
+        <w:rPr>
+          <w:b/>
+          <w:bCs/>
           <w:color w:val="0E2841" w:themeColor="text2"/>
           <w:sz w:val="18"/>
           <w:szCs w:val="18"/>
         </w:rPr>
-        <w:t>Each figure present</w:t>
+        <w:t xml:space="preserve">  Identifiability, parameter estimates on simulated data. </w:t>
       </w:r>
       <w:r>
         <w:rPr>
@@ -524,7 +343,7 @@
           <w:sz w:val="18"/>
           <w:szCs w:val="18"/>
         </w:rPr>
-        <w:t>s</w:t>
+        <w:t>Each figure present</w:t>
       </w:r>
       <w:r>
         <w:rPr>
@@ -532,7 +351,7 @@
           <w:sz w:val="18"/>
           <w:szCs w:val="18"/>
         </w:rPr>
-        <w:t xml:space="preserve"> the joint parameter estimates for a</w:t>
+        <w:t>s</w:t>
       </w:r>
       <w:r>
         <w:rPr>
@@ -540,7 +359,7 @@
           <w:sz w:val="18"/>
           <w:szCs w:val="18"/>
         </w:rPr>
-        <w:t>n</w:t>
+        <w:t xml:space="preserve"> the joint parameter estimates for a</w:t>
       </w:r>
       <w:r>
         <w:rPr>
@@ -548,25 +367,25 @@
           <w:sz w:val="18"/>
           <w:szCs w:val="18"/>
         </w:rPr>
-        <w:t xml:space="preserve"> importation rate of </w:t>
-      </w:r>
-      <w:r>
-        <w:rPr>
-          <w:b/>
-          <w:bCs/>
+        <w:t>n</w:t>
+      </w:r>
+      <w:r>
+        <w:rPr>
           <w:color w:val="0E2841" w:themeColor="text2"/>
           <w:sz w:val="18"/>
           <w:szCs w:val="18"/>
         </w:rPr>
-        <w:t>A)</w:t>
-      </w:r>
-      <w:r>
-        <w:rPr>
+        <w:t xml:space="preserve"> importation rate of </w:t>
+      </w:r>
+      <w:r>
+        <w:rPr>
+          <w:b/>
+          <w:bCs/>
           <w:color w:val="0E2841" w:themeColor="text2"/>
           <w:sz w:val="18"/>
           <w:szCs w:val="18"/>
         </w:rPr>
-        <w:t xml:space="preserve"> γ=5</w:t>
+        <w:t>A)</w:t>
       </w:r>
       <w:r>
         <w:rPr>
@@ -574,7 +393,7 @@
           <w:sz w:val="18"/>
           <w:szCs w:val="18"/>
         </w:rPr>
-        <w:t>,</w:t>
+        <w:t xml:space="preserve"> γ=5</w:t>
       </w:r>
       <w:r>
         <w:rPr>
@@ -582,43 +401,43 @@
           <w:sz w:val="18"/>
           <w:szCs w:val="18"/>
         </w:rPr>
-        <w:t xml:space="preserve"> </w:t>
-      </w:r>
-      <w:r>
-        <w:rPr>
-          <w:b/>
-          <w:bCs/>
+        <w:t>,</w:t>
+      </w:r>
+      <w:r>
+        <w:rPr>
           <w:color w:val="0E2841" w:themeColor="text2"/>
           <w:sz w:val="18"/>
           <w:szCs w:val="18"/>
         </w:rPr>
-        <w:t>B)</w:t>
-      </w:r>
-      <w:r>
-        <w:rPr>
+        <w:t xml:space="preserve"> </w:t>
+      </w:r>
+      <w:r>
+        <w:rPr>
+          <w:b/>
+          <w:bCs/>
           <w:color w:val="0E2841" w:themeColor="text2"/>
           <w:sz w:val="18"/>
           <w:szCs w:val="18"/>
         </w:rPr>
-        <w:t xml:space="preserve"> γ=10 and </w:t>
-      </w:r>
-      <w:r>
-        <w:rPr>
-          <w:b/>
-          <w:bCs/>
+        <w:t>B)</w:t>
+      </w:r>
+      <w:r>
+        <w:rPr>
           <w:color w:val="0E2841" w:themeColor="text2"/>
           <w:sz w:val="18"/>
           <w:szCs w:val="18"/>
         </w:rPr>
-        <w:t>C)</w:t>
-      </w:r>
-      <w:r>
-        <w:rPr>
+        <w:t xml:space="preserve"> γ=10 and </w:t>
+      </w:r>
+      <w:r>
+        <w:rPr>
+          <w:b/>
+          <w:bCs/>
           <w:color w:val="0E2841" w:themeColor="text2"/>
           <w:sz w:val="18"/>
           <w:szCs w:val="18"/>
         </w:rPr>
-        <w:t xml:space="preserve"> γ=15%. The posterior estimate is highlighted with a density plot (darker means more probable). In each subplot the true value is highlighted in the title of each scenario and with a yellow cross at the intersection of the two black dashed lines. The x-axis shows the effective sensitivity ρ (%) and </w:t>
+        <w:t>C)</w:t>
       </w:r>
       <w:r>
         <w:rPr>
@@ -626,8 +445,80 @@
           <w:sz w:val="18"/>
           <w:szCs w:val="18"/>
         </w:rPr>
+        <w:t xml:space="preserve"> γ=15%. The posterior estimate is highlighted with a density plot (darker means more probable). In each subplot the true value </w:t>
+      </w:r>
+      <w:r>
+        <w:rPr>
+          <w:color w:val="0E2841" w:themeColor="text2"/>
+          <w:sz w:val="18"/>
+          <w:szCs w:val="18"/>
+        </w:rPr>
+        <w:t>in the firs</w:t>
+      </w:r>
+      <w:r>
+        <w:rPr>
+          <w:color w:val="0E2841" w:themeColor="text2"/>
+          <w:sz w:val="18"/>
+          <w:szCs w:val="18"/>
+        </w:rPr>
+        <w:t>t</w:t>
+      </w:r>
+      <w:r>
+        <w:rPr>
+          <w:color w:val="0E2841" w:themeColor="text2"/>
+          <w:sz w:val="18"/>
+          <w:szCs w:val="18"/>
+        </w:rPr>
+        <w:t xml:space="preserve"> row </w:t>
+      </w:r>
+      <w:r>
+        <w:rPr>
+          <w:color w:val="0E2841" w:themeColor="text2"/>
+          <w:sz w:val="18"/>
+          <w:szCs w:val="18"/>
+        </w:rPr>
+        <w:t>or</w:t>
+      </w:r>
+      <w:r>
+        <w:rPr>
+          <w:color w:val="0E2841" w:themeColor="text2"/>
+          <w:sz w:val="18"/>
+          <w:szCs w:val="18"/>
+        </w:rPr>
+        <w:t xml:space="preserve"> colum</w:t>
+      </w:r>
+      <w:r>
+        <w:rPr>
+          <w:color w:val="0E2841" w:themeColor="text2"/>
+          <w:sz w:val="18"/>
+          <w:szCs w:val="18"/>
+        </w:rPr>
+        <w:t>n</w:t>
+      </w:r>
+      <w:r>
+        <w:rPr>
+          <w:color w:val="0E2841" w:themeColor="text2"/>
+          <w:sz w:val="18"/>
+          <w:szCs w:val="18"/>
+        </w:rPr>
+        <w:t xml:space="preserve"> sides</w:t>
+      </w:r>
+      <w:r>
+        <w:rPr>
+          <w:color w:val="0E2841" w:themeColor="text2"/>
+          <w:sz w:val="18"/>
+          <w:szCs w:val="18"/>
+        </w:rPr>
+        <w:t xml:space="preserve"> and with a yellow cross at the intersection of the two black dashed lines. The x-axis shows the effective sensitivity ρ (%) and the y-axis </w:t>
+      </w:r>
+      <w:r>
+        <w:rPr>
+          <w:color w:val="0E2841" w:themeColor="text2"/>
+          <w:sz w:val="18"/>
+          <w:szCs w:val="18"/>
+        </w:rPr>
         <w:lastRenderedPageBreak/>
-        <w:t>the y-axis the nosocomial transmission rate β. Note that in all subplots the prior range is the limits of each axis, ρ increments from left to right and β from upper to lower plots.</w:t>
+        <w:t>the nosocomial transmission rate β. Note that in all subplots the prior range is the limits of each axis, ρ increments from left to right and β from upper to lower plots.</w:t>
       </w:r>
     </w:p>
     <w:p>
@@ -660,7 +551,7 @@
                     <pic:cNvPicPr/>
                   </pic:nvPicPr>
                   <pic:blipFill>
-                    <a:blip r:embed="rId7" cstate="print">
+                    <a:blip r:embed="rId6" cstate="print">
                       <a:extLst>
                         <a:ext uri="{28A0092B-C50C-407E-A947-70E740481C1C}">
                           <a14:useLocalDpi xmlns:a14="http://schemas.microsoft.com/office/drawing/2010/main" val="0"/>
@@ -699,7 +590,7 @@
         <w:t>Figure R</w:t>
       </w:r>
       <w:r>
-        <w:t>4</w:t>
+        <w:t>3</w:t>
       </w:r>
       <w:r>
         <w:t xml:space="preserve">. </w:t>
@@ -861,7 +752,390 @@
           <w:i w:val="0"/>
           <w:iCs w:val="0"/>
         </w:rPr>
-        <w:t>. In each row of each panel the truth value is indicated in an inset text, the truths are also highlighted as dashed red lines in each subplot as indicated in the legend. The convergence of the marginal posterior distribution is presented for the mean (black line) and the 95 and 50% credible intervals as indicated in the legend.</w:t>
+        <w:t>. In each row of each panel the truth value is indicated in an inset text, the truths are also highlighted as dashed red lines in each subplot as indicated in the lege</w:t>
+      </w:r>
+      <w:r>
+        <w:rPr>
+          <w:i w:val="0"/>
+          <w:iCs w:val="0"/>
+        </w:rPr>
+        <w:t xml:space="preserve">the </w:t>
+      </w:r>
+      <w:r>
+        <w:rPr>
+          <w:i w:val="0"/>
+          <w:iCs w:val="0"/>
+        </w:rPr>
+        <w:t>nd. The convergence of the marginal posterior distribution is presented for the mean (black line) and the 95 and 50% credible intervals as indicated in the legend.</w:t>
+      </w:r>
+    </w:p>
+    <w:p>
+      <w:pPr>
+        <w:keepNext/>
+      </w:pPr>
+      <w:r>
+        <w:rPr>
+          <w:noProof/>
+        </w:rPr>
+        <w:lastRenderedPageBreak/>
+        <w:drawing>
+          <wp:inline distT="0" distB="0" distL="0" distR="0" wp14:anchorId="5E17D6C6" wp14:editId="6674B942">
+            <wp:extent cx="5731510" cy="7131050"/>
+            <wp:effectExtent l="0" t="0" r="0" b="0"/>
+            <wp:docPr id="1445643722" name="Picture 1" descr="A screenshot of a computer screen&#10;&#10;Description automatically generated"/>
+            <wp:cNvGraphicFramePr>
+              <a:graphicFrameLocks xmlns:a="http://schemas.openxmlformats.org/drawingml/2006/main" noChangeAspect="1"/>
+            </wp:cNvGraphicFramePr>
+            <a:graphic xmlns:a="http://schemas.openxmlformats.org/drawingml/2006/main">
+              <a:graphicData uri="http://schemas.openxmlformats.org/drawingml/2006/picture">
+                <pic:pic xmlns:pic="http://schemas.openxmlformats.org/drawingml/2006/picture">
+                  <pic:nvPicPr>
+                    <pic:cNvPr id="1445643722" name="Picture 1" descr="A screenshot of a computer screen&#10;&#10;Description automatically generated"/>
+                    <pic:cNvPicPr/>
+                  </pic:nvPicPr>
+                  <pic:blipFill>
+                    <a:blip r:embed="rId7" cstate="print">
+                      <a:extLst>
+                        <a:ext uri="{28A0092B-C50C-407E-A947-70E740481C1C}">
+                          <a14:useLocalDpi xmlns:a14="http://schemas.microsoft.com/office/drawing/2010/main" val="0"/>
+                        </a:ext>
+                      </a:extLst>
+                    </a:blip>
+                    <a:stretch>
+                      <a:fillRect/>
+                    </a:stretch>
+                  </pic:blipFill>
+                  <pic:spPr>
+                    <a:xfrm>
+                      <a:off x="0" y="0"/>
+                      <a:ext cx="5731510" cy="7131050"/>
+                    </a:xfrm>
+                    <a:prstGeom prst="rect">
+                      <a:avLst/>
+                    </a:prstGeom>
+                  </pic:spPr>
+                </pic:pic>
+              </a:graphicData>
+            </a:graphic>
+          </wp:inline>
+        </w:drawing>
+      </w:r>
+    </w:p>
+    <w:p>
+      <w:pPr>
+        <w:pStyle w:val="Caption"/>
+      </w:pPr>
+      <w:r>
+        <w:t>Figure R</w:t>
+      </w:r>
+      <w:r>
+        <w:t>4</w:t>
+      </w:r>
+      <w:r>
+        <w:t xml:space="preserve">. </w:t>
+      </w:r>
+      <w:r>
+        <w:rPr>
+          <w:b/>
+          <w:bCs/>
+        </w:rPr>
+        <w:t xml:space="preserve">Schematic for </w:t>
+      </w:r>
+      <w:r>
+        <w:rPr>
+          <w:b/>
+          <w:bCs/>
+          <w:i w:val="0"/>
+          <w:iCs w:val="0"/>
+        </w:rPr>
+        <w:t>se</w:t>
+      </w:r>
+      <w:r>
+        <w:rPr>
+          <w:b/>
+          <w:bCs/>
+          <w:i w:val="0"/>
+          <w:iCs w:val="0"/>
+        </w:rPr>
+        <w:t xml:space="preserve">nsitivity analyses </w:t>
+      </w:r>
+      <w:r>
+        <w:rPr>
+          <w:b/>
+          <w:bCs/>
+          <w:i w:val="0"/>
+          <w:iCs w:val="0"/>
+        </w:rPr>
+        <w:t>ignoring weeks at the beg</w:t>
+      </w:r>
+      <w:r>
+        <w:rPr>
+          <w:b/>
+          <w:bCs/>
+          <w:i w:val="0"/>
+          <w:iCs w:val="0"/>
+        </w:rPr>
+        <w:t>in</w:t>
+      </w:r>
+      <w:r>
+        <w:rPr>
+          <w:b/>
+          <w:bCs/>
+          <w:i w:val="0"/>
+          <w:iCs w:val="0"/>
+        </w:rPr>
+        <w:t>ning of the study period</w:t>
+      </w:r>
+      <w:r>
+        <w:rPr>
+          <w:b/>
+          <w:bCs/>
+          <w:i w:val="0"/>
+          <w:iCs w:val="0"/>
+        </w:rPr>
+        <w:t xml:space="preserve">. </w:t>
+      </w:r>
+      <w:r>
+        <w:rPr>
+          <w:i w:val="0"/>
+          <w:iCs w:val="0"/>
+        </w:rPr>
+        <w:t>In</w:t>
+      </w:r>
+      <w:r>
+        <w:rPr>
+          <w:i w:val="0"/>
+          <w:iCs w:val="0"/>
+        </w:rPr>
+        <w:t xml:space="preserve"> all </w:t>
+      </w:r>
+      <w:r>
+        <w:rPr>
+          <w:i w:val="0"/>
+          <w:iCs w:val="0"/>
+        </w:rPr>
+        <w:t>plots</w:t>
+      </w:r>
+      <w:r>
+        <w:rPr>
+          <w:i w:val="0"/>
+          <w:iCs w:val="0"/>
+        </w:rPr>
+        <w:t xml:space="preserve"> we depic</w:t>
+      </w:r>
+      <w:r>
+        <w:rPr>
+          <w:i w:val="0"/>
+          <w:iCs w:val="0"/>
+        </w:rPr>
+        <w:t>t</w:t>
+      </w:r>
+      <w:r>
+        <w:rPr>
+          <w:i w:val="0"/>
+          <w:iCs w:val="0"/>
+        </w:rPr>
+        <w:t xml:space="preserve"> the regions left out for data assimilation in the new inferences using gray ribbon regions as indicated in the legend. </w:t>
+      </w:r>
+      <w:r>
+        <w:rPr>
+          <w:i w:val="0"/>
+          <w:iCs w:val="0"/>
+        </w:rPr>
+        <w:t xml:space="preserve"> </w:t>
+      </w:r>
+      <w:r>
+        <w:rPr>
+          <w:i w:val="0"/>
+          <w:iCs w:val="0"/>
+        </w:rPr>
+        <w:t>The n</w:t>
+      </w:r>
+      <w:r>
+        <w:rPr>
+          <w:i w:val="0"/>
+          <w:iCs w:val="0"/>
+        </w:rPr>
+        <w:t>umber of weeks</w:t>
+      </w:r>
+      <w:r>
+        <w:rPr>
+          <w:i w:val="0"/>
+          <w:iCs w:val="0"/>
+        </w:rPr>
+        <w:t xml:space="preserve"> ignored</w:t>
+      </w:r>
+      <w:r>
+        <w:rPr>
+          <w:i w:val="0"/>
+          <w:iCs w:val="0"/>
+        </w:rPr>
+        <w:t xml:space="preserve"> start</w:t>
+      </w:r>
+      <w:r>
+        <w:rPr>
+          <w:i w:val="0"/>
+          <w:iCs w:val="0"/>
+        </w:rPr>
+        <w:t>ed</w:t>
+      </w:r>
+      <w:r>
+        <w:rPr>
+          <w:i w:val="0"/>
+          <w:iCs w:val="0"/>
+        </w:rPr>
+        <w:t xml:space="preserve"> at 0 and increase</w:t>
+      </w:r>
+      <w:r>
+        <w:rPr>
+          <w:i w:val="0"/>
+          <w:iCs w:val="0"/>
+        </w:rPr>
+        <w:t>d</w:t>
+      </w:r>
+      <w:r>
+        <w:rPr>
+          <w:i w:val="0"/>
+          <w:iCs w:val="0"/>
+        </w:rPr>
+        <w:t xml:space="preserve"> biweekly until 16 weeks were </w:t>
+      </w:r>
+      <w:r>
+        <w:rPr>
+          <w:i w:val="0"/>
+          <w:iCs w:val="0"/>
+        </w:rPr>
+        <w:t>left out</w:t>
+      </w:r>
+      <w:r>
+        <w:rPr>
+          <w:i w:val="0"/>
+          <w:iCs w:val="0"/>
+        </w:rPr>
+        <w:t xml:space="preserve">. In </w:t>
+      </w:r>
+      <w:r>
+        <w:rPr>
+          <w:i w:val="0"/>
+          <w:iCs w:val="0"/>
+        </w:rPr>
+        <w:t xml:space="preserve">all </w:t>
+      </w:r>
+      <w:r>
+        <w:rPr>
+          <w:i w:val="0"/>
+          <w:iCs w:val="0"/>
+        </w:rPr>
+        <w:t>plots the COVID19 hospital</w:t>
+      </w:r>
+      <w:r>
+        <w:rPr>
+          <w:i w:val="0"/>
+          <w:iCs w:val="0"/>
+        </w:rPr>
+        <w:t>izat</w:t>
+      </w:r>
+      <w:r>
+        <w:rPr>
+          <w:i w:val="0"/>
+          <w:iCs w:val="0"/>
+        </w:rPr>
+        <w:t xml:space="preserve">ions </w:t>
+      </w:r>
+      <w:r>
+        <w:rPr>
+          <w:i w:val="0"/>
+          <w:iCs w:val="0"/>
+        </w:rPr>
+        <w:t>time series is</w:t>
+      </w:r>
+      <w:r>
+        <w:rPr>
+          <w:i w:val="0"/>
+          <w:iCs w:val="0"/>
+        </w:rPr>
+        <w:t xml:space="preserve"> presented as a black dashed line</w:t>
+      </w:r>
+      <w:r>
+        <w:rPr>
+          <w:i w:val="0"/>
+          <w:iCs w:val="0"/>
+        </w:rPr>
+        <w:t>, its scale does not correspond to the scale in the plots</w:t>
+      </w:r>
+      <w:r>
+        <w:rPr>
+          <w:i w:val="0"/>
+          <w:iCs w:val="0"/>
+        </w:rPr>
+        <w:t>.</w:t>
+      </w:r>
+      <w:r>
+        <w:rPr>
+          <w:i w:val="0"/>
+          <w:iCs w:val="0"/>
+        </w:rPr>
+        <w:t xml:space="preserve"> </w:t>
+      </w:r>
+      <w:r>
+        <w:rPr>
+          <w:i w:val="0"/>
+          <w:iCs w:val="0"/>
+        </w:rPr>
+        <w:t>In</w:t>
+      </w:r>
+      <w:r>
+        <w:rPr>
+          <w:i w:val="0"/>
+          <w:iCs w:val="0"/>
+        </w:rPr>
+        <w:t xml:space="preserve"> </w:t>
+      </w:r>
+      <w:r>
+        <w:rPr>
+          <w:b/>
+          <w:bCs/>
+          <w:i w:val="0"/>
+          <w:iCs w:val="0"/>
+        </w:rPr>
+        <w:t xml:space="preserve">A) </w:t>
+      </w:r>
+      <w:r>
+        <w:rPr>
+          <w:i w:val="0"/>
+          <w:iCs w:val="0"/>
+        </w:rPr>
+        <w:t xml:space="preserve">is presented the weekly clinical culture data for each bacterial pathogen as dots and the monthly mean as a continuos line for better visualization. </w:t>
+      </w:r>
+      <w:r>
+        <w:rPr>
+          <w:i w:val="0"/>
+          <w:iCs w:val="0"/>
+        </w:rPr>
+        <w:t xml:space="preserve">In </w:t>
+      </w:r>
+      <w:r>
+        <w:rPr>
+          <w:b/>
+          <w:bCs/>
+          <w:i w:val="0"/>
+          <w:iCs w:val="0"/>
+        </w:rPr>
+        <w:t xml:space="preserve">B) </w:t>
+      </w:r>
+      <w:r>
+        <w:rPr>
+          <w:i w:val="0"/>
+          <w:iCs w:val="0"/>
+        </w:rPr>
+        <w:t xml:space="preserve">we present the admissions, discharges and number of people hospitalized in all the hospital network (upper plot), and the number of clinical cultures (lower plot) as indicated in the legend. Continuous faded lines show the daily numbers as dashed solid lines the </w:t>
+      </w:r>
+      <w:r>
+        <w:rPr>
+          <w:i w:val="0"/>
+          <w:iCs w:val="0"/>
+        </w:rPr>
+        <w:t xml:space="preserve">weekly average. </w:t>
       </w:r>
     </w:p>
     <w:p>
@@ -935,7 +1209,21 @@
           <w:i w:val="0"/>
           <w:iCs w:val="0"/>
         </w:rPr>
-        <w:t xml:space="preserve">Figure R6. </w:t>
+        <w:t>Figure R</w:t>
+      </w:r>
+      <w:r>
+        <w:rPr>
+          <w:i w:val="0"/>
+          <w:iCs w:val="0"/>
+        </w:rPr>
+        <w:t>5</w:t>
+      </w:r>
+      <w:r>
+        <w:rPr>
+          <w:i w:val="0"/>
+          <w:iCs w:val="0"/>
+        </w:rPr>
+        <w:t xml:space="preserve">. </w:t>
       </w:r>
       <w:r>
         <w:rPr>
@@ -1081,7 +1369,21 @@
           <w:i w:val="0"/>
           <w:iCs w:val="0"/>
         </w:rPr>
-        <w:t>To facilitate comparison with the original estimate (inferences with all the series)</w:t>
+        <w:t xml:space="preserve">To facilitate comparison with the original estimate (inferences with all the </w:t>
+      </w:r>
+      <w:r>
+        <w:rPr>
+          <w:i w:val="0"/>
+          <w:iCs w:val="0"/>
+        </w:rPr>
+        <w:t xml:space="preserve">time </w:t>
+      </w:r>
+      <w:r>
+        <w:rPr>
+          <w:i w:val="0"/>
+          <w:iCs w:val="0"/>
+        </w:rPr>
+        <w:t>series)</w:t>
       </w:r>
       <w:r>
         <w:rPr>
@@ -1102,7 +1404,21 @@
           <w:i w:val="0"/>
           <w:iCs w:val="0"/>
         </w:rPr>
-        <w:t xml:space="preserve"> From left to right we present each pathogen, and they're sorted according to their reported abundance.</w:t>
+        <w:t xml:space="preserve"> From left to right</w:t>
+      </w:r>
+      <w:r>
+        <w:rPr>
+          <w:i w:val="0"/>
+          <w:iCs w:val="0"/>
+        </w:rPr>
+        <w:t xml:space="preserve">, </w:t>
+      </w:r>
+      <w:r>
+        <w:rPr>
+          <w:i w:val="0"/>
+          <w:iCs w:val="0"/>
+        </w:rPr>
+        <w:t>we present each pathogen, and they're sorted according to their reported abundance.</w:t>
       </w:r>
     </w:p>
     <w:sectPr>

</xml_diff>

<commit_message>
update to share rev04 with jeff and sen
</commit_message>
<xml_diff>
--- a/abm/reviews_epidemics/figures.docx
+++ b/abm/reviews_epidemics/figures.docx
@@ -33,7 +33,7 @@
                     <pic:cNvPicPr/>
                   </pic:nvPicPr>
                   <pic:blipFill>
-                    <a:blip r:embed="rId4" cstate="print">
+                    <a:blip r:embed="rId6" cstate="print">
                       <a:extLst>
                         <a:ext uri="{28A0092B-C50C-407E-A947-70E740481C1C}">
                           <a14:useLocalDpi xmlns:a14="http://schemas.microsoft.com/office/drawing/2010/main" val="0"/>
@@ -260,7 +260,7 @@
                     <pic:cNvPicPr/>
                   </pic:nvPicPr>
                   <pic:blipFill>
-                    <a:blip r:embed="rId5" cstate="print">
+                    <a:blip r:embed="rId7" cstate="print">
                       <a:extLst>
                         <a:ext uri="{28A0092B-C50C-407E-A947-70E740481C1C}">
                           <a14:useLocalDpi xmlns:a14="http://schemas.microsoft.com/office/drawing/2010/main" val="0"/>
@@ -551,7 +551,7 @@
                     <pic:cNvPicPr/>
                   </pic:nvPicPr>
                   <pic:blipFill>
-                    <a:blip r:embed="rId6" cstate="print">
+                    <a:blip r:embed="rId8" cstate="print">
                       <a:extLst>
                         <a:ext uri="{28A0092B-C50C-407E-A947-70E740481C1C}">
                           <a14:useLocalDpi xmlns:a14="http://schemas.microsoft.com/office/drawing/2010/main" val="0"/>
@@ -752,21 +752,7 @@
           <w:i w:val="0"/>
           <w:iCs w:val="0"/>
         </w:rPr>
-        <w:t>. In each row of each panel the truth value is indicated in an inset text, the truths are also highlighted as dashed red lines in each subplot as indicated in the lege</w:t>
-      </w:r>
-      <w:r>
-        <w:rPr>
-          <w:i w:val="0"/>
-          <w:iCs w:val="0"/>
-        </w:rPr>
-        <w:t xml:space="preserve">the </w:t>
-      </w:r>
-      <w:r>
-        <w:rPr>
-          <w:i w:val="0"/>
-          <w:iCs w:val="0"/>
-        </w:rPr>
-        <w:t>nd. The convergence of the marginal posterior distribution is presented for the mean (black line) and the 95 and 50% credible intervals as indicated in the legend.</w:t>
+        <w:t>. In each row of each panel the truth value is indicated in an inset text, the truths are also highlighted as dashed red lines in each subplot as indicated in the legend. The convergence of the marginal posterior distribution is presented for the mean (black line) and the 95 and 50% credible intervals as indicated in the legend.</w:t>
       </w:r>
     </w:p>
     <w:p>
@@ -794,7 +780,7 @@
                     <pic:cNvPicPr/>
                   </pic:nvPicPr>
                   <pic:blipFill>
-                    <a:blip r:embed="rId7" cstate="print">
+                    <a:blip r:embed="rId9" cstate="print">
                       <a:extLst>
                         <a:ext uri="{28A0092B-C50C-407E-A947-70E740481C1C}">
                           <a14:useLocalDpi xmlns:a14="http://schemas.microsoft.com/office/drawing/2010/main" val="0"/>
@@ -1166,7 +1152,7 @@
                     <pic:cNvPicPr/>
                   </pic:nvPicPr>
                   <pic:blipFill>
-                    <a:blip r:embed="rId8" cstate="print">
+                    <a:blip r:embed="rId10" cstate="print">
                       <a:extLst>
                         <a:ext uri="{28A0092B-C50C-407E-A947-70E740481C1C}">
                           <a14:useLocalDpi xmlns:a14="http://schemas.microsoft.com/office/drawing/2010/main" val="0"/>
@@ -1239,7 +1225,7 @@
           <w:i w:val="0"/>
           <w:iCs w:val="0"/>
         </w:rPr>
-        <w:t>Mean and 95 % C</w:t>
+        <w:t>Mean and 95% C</w:t>
       </w:r>
       <w:r>
         <w:rPr>
@@ -1429,6 +1415,56 @@
     </w:sectPr>
   </w:body>
 </w:document>
+</file>
+
+<file path=word/endnotes.xml><?xml version="1.0" encoding="utf-8"?>
+<w:endnotes xmlns:wpc="http://schemas.microsoft.com/office/word/2010/wordprocessingCanvas" xmlns:cx="http://schemas.microsoft.com/office/drawing/2014/chartex" xmlns:cx1="http://schemas.microsoft.com/office/drawing/2015/9/8/chartex" xmlns:cx2="http://schemas.microsoft.com/office/drawing/2015/10/21/chartex" xmlns:cx3="http://schemas.microsoft.com/office/drawing/2016/5/9/chartex" xmlns:cx4="http://schemas.microsoft.com/office/drawing/2016/5/10/chartex" xmlns:cx5="http://schemas.microsoft.com/office/drawing/2016/5/11/chartex" xmlns:cx6="http://schemas.microsoft.com/office/drawing/2016/5/12/chartex" xmlns:cx7="http://schemas.microsoft.com/office/drawing/2016/5/13/chartex" xmlns:cx8="http://schemas.microsoft.com/office/drawing/2016/5/14/chartex" xmlns:mc="http://schemas.openxmlformats.org/markup-compatibility/2006" xmlns:aink="http://schemas.microsoft.com/office/drawing/2016/ink" xmlns:am3d="http://schemas.microsoft.com/office/drawing/2017/model3d" xmlns:o="urn:schemas-microsoft-com:office:office" xmlns:oel="http://schemas.microsoft.com/office/2019/extlst" xmlns:r="http://schemas.openxmlformats.org/officeDocument/2006/relationships" xmlns:m="http://schemas.openxmlformats.org/officeDocument/2006/math" xmlns:v="urn:schemas-microsoft-com:vml" xmlns:wp14="http://schemas.microsoft.com/office/word/2010/wordprocessingDrawing" xmlns:wp="http://schemas.openxmlformats.org/drawingml/2006/wordprocessingDrawing" xmlns:w10="urn:schemas-microsoft-com:office:word" xmlns:w="http://schemas.openxmlformats.org/wordprocessingml/2006/main" xmlns:w14="http://schemas.microsoft.com/office/word/2010/wordml" xmlns:w15="http://schemas.microsoft.com/office/word/2012/wordml" xmlns:w16cex="http://schemas.microsoft.com/office/word/2018/wordml/cex" xmlns:w16cid="http://schemas.microsoft.com/office/word/2016/wordml/cid" xmlns:w16="http://schemas.microsoft.com/office/word/2018/wordml" xmlns:w16du="http://schemas.microsoft.com/office/word/2023/wordml/word16du" xmlns:w16sdtdh="http://schemas.microsoft.com/office/word/2020/wordml/sdtdatahash" xmlns:w16se="http://schemas.microsoft.com/office/word/2015/wordml/symex" xmlns:wpg="http://schemas.microsoft.com/office/word/2010/wordprocessingGroup" xmlns:wpi="http://schemas.microsoft.com/office/word/2010/wordprocessingInk" xmlns:wne="http://schemas.microsoft.com/office/word/2006/wordml" xmlns:wps="http://schemas.microsoft.com/office/word/2010/wordprocessingShape" mc:Ignorable="w14 w15 w16se w16cid w16 w16cex w16sdtdh w16du wp14">
+  <w:endnote w:type="separator" w:id="-1">
+    <w:p>
+      <w:pPr>
+        <w:spacing w:after="0" w:line="240" w:lineRule="auto"/>
+      </w:pPr>
+      <w:r>
+        <w:separator/>
+      </w:r>
+    </w:p>
+  </w:endnote>
+  <w:endnote w:type="continuationSeparator" w:id="0">
+    <w:p>
+      <w:pPr>
+        <w:spacing w:after="0" w:line="240" w:lineRule="auto"/>
+      </w:pPr>
+      <w:r>
+        <w:continuationSeparator/>
+      </w:r>
+    </w:p>
+  </w:endnote>
+</w:endnotes>
+</file>
+
+<file path=word/footnotes.xml><?xml version="1.0" encoding="utf-8"?>
+<w:footnotes xmlns:wpc="http://schemas.microsoft.com/office/word/2010/wordprocessingCanvas" xmlns:cx="http://schemas.microsoft.com/office/drawing/2014/chartex" xmlns:cx1="http://schemas.microsoft.com/office/drawing/2015/9/8/chartex" xmlns:cx2="http://schemas.microsoft.com/office/drawing/2015/10/21/chartex" xmlns:cx3="http://schemas.microsoft.com/office/drawing/2016/5/9/chartex" xmlns:cx4="http://schemas.microsoft.com/office/drawing/2016/5/10/chartex" xmlns:cx5="http://schemas.microsoft.com/office/drawing/2016/5/11/chartex" xmlns:cx6="http://schemas.microsoft.com/office/drawing/2016/5/12/chartex" xmlns:cx7="http://schemas.microsoft.com/office/drawing/2016/5/13/chartex" xmlns:cx8="http://schemas.microsoft.com/office/drawing/2016/5/14/chartex" xmlns:mc="http://schemas.openxmlformats.org/markup-compatibility/2006" xmlns:aink="http://schemas.microsoft.com/office/drawing/2016/ink" xmlns:am3d="http://schemas.microsoft.com/office/drawing/2017/model3d" xmlns:o="urn:schemas-microsoft-com:office:office" xmlns:oel="http://schemas.microsoft.com/office/2019/extlst" xmlns:r="http://schemas.openxmlformats.org/officeDocument/2006/relationships" xmlns:m="http://schemas.openxmlformats.org/officeDocument/2006/math" xmlns:v="urn:schemas-microsoft-com:vml" xmlns:wp14="http://schemas.microsoft.com/office/word/2010/wordprocessingDrawing" xmlns:wp="http://schemas.openxmlformats.org/drawingml/2006/wordprocessingDrawing" xmlns:w10="urn:schemas-microsoft-com:office:word" xmlns:w="http://schemas.openxmlformats.org/wordprocessingml/2006/main" xmlns:w14="http://schemas.microsoft.com/office/word/2010/wordml" xmlns:w15="http://schemas.microsoft.com/office/word/2012/wordml" xmlns:w16cex="http://schemas.microsoft.com/office/word/2018/wordml/cex" xmlns:w16cid="http://schemas.microsoft.com/office/word/2016/wordml/cid" xmlns:w16="http://schemas.microsoft.com/office/word/2018/wordml" xmlns:w16du="http://schemas.microsoft.com/office/word/2023/wordml/word16du" xmlns:w16sdtdh="http://schemas.microsoft.com/office/word/2020/wordml/sdtdatahash" xmlns:w16se="http://schemas.microsoft.com/office/word/2015/wordml/symex" xmlns:wpg="http://schemas.microsoft.com/office/word/2010/wordprocessingGroup" xmlns:wpi="http://schemas.microsoft.com/office/word/2010/wordprocessingInk" xmlns:wne="http://schemas.microsoft.com/office/word/2006/wordml" xmlns:wps="http://schemas.microsoft.com/office/word/2010/wordprocessingShape" mc:Ignorable="w14 w15 w16se w16cid w16 w16cex w16sdtdh w16du wp14">
+  <w:footnote w:type="separator" w:id="-1">
+    <w:p>
+      <w:pPr>
+        <w:spacing w:after="0" w:line="240" w:lineRule="auto"/>
+      </w:pPr>
+      <w:r>
+        <w:separator/>
+      </w:r>
+    </w:p>
+  </w:footnote>
+  <w:footnote w:type="continuationSeparator" w:id="0">
+    <w:p>
+      <w:pPr>
+        <w:spacing w:after="0" w:line="240" w:lineRule="auto"/>
+      </w:pPr>
+      <w:r>
+        <w:continuationSeparator/>
+      </w:r>
+    </w:p>
+  </w:footnote>
+</w:footnotes>
 </file>
 
 <file path=word/styles.xml><?xml version="1.0" encoding="utf-8"?>
@@ -2386,6 +2422,56 @@
       <w:color w:val="666666"/>
     </w:rPr>
   </w:style>
+  <w:style w:type="paragraph" w:styleId="Header">
+    <w:name w:val="header"/>
+    <w:basedOn w:val="Normal"/>
+    <w:link w:val="HeaderChar"/>
+    <w:uiPriority w:val="99"/>
+    <w:unhideWhenUsed/>
+    <w:rsid w:val="00585D9B"/>
+    <w:pPr>
+      <w:tabs>
+        <w:tab w:val="center" w:pos="4513"/>
+        <w:tab w:val="right" w:pos="9026"/>
+      </w:tabs>
+      <w:spacing w:after="0" w:line="240" w:lineRule="auto"/>
+    </w:pPr>
+  </w:style>
+  <w:style w:type="character" w:customStyle="1" w:styleId="HeaderChar">
+    <w:name w:val="Header Char"/>
+    <w:basedOn w:val="DefaultParagraphFont"/>
+    <w:link w:val="Header"/>
+    <w:uiPriority w:val="99"/>
+    <w:rsid w:val="00585D9B"/>
+    <w:rPr>
+      <w:rFonts w:eastAsia="SimSun"/>
+    </w:rPr>
+  </w:style>
+  <w:style w:type="paragraph" w:styleId="Footer">
+    <w:name w:val="footer"/>
+    <w:basedOn w:val="Normal"/>
+    <w:link w:val="FooterChar"/>
+    <w:uiPriority w:val="99"/>
+    <w:unhideWhenUsed/>
+    <w:rsid w:val="00585D9B"/>
+    <w:pPr>
+      <w:tabs>
+        <w:tab w:val="center" w:pos="4513"/>
+        <w:tab w:val="right" w:pos="9026"/>
+      </w:tabs>
+      <w:spacing w:after="0" w:line="240" w:lineRule="auto"/>
+    </w:pPr>
+  </w:style>
+  <w:style w:type="character" w:customStyle="1" w:styleId="FooterChar">
+    <w:name w:val="Footer Char"/>
+    <w:basedOn w:val="DefaultParagraphFont"/>
+    <w:link w:val="Footer"/>
+    <w:uiPriority w:val="99"/>
+    <w:rsid w:val="00585D9B"/>
+    <w:rPr>
+      <w:rFonts w:eastAsia="SimSun"/>
+    </w:rPr>
+  </w:style>
 </w:styles>
 </file>
 

</xml_diff>